<commit_message>
update external partner communication plan
</commit_message>
<xml_diff>
--- a/Guest Authentication Through Our Partners.docx
+++ b/Guest Authentication Through Our Partners.docx
@@ -12,46 +12,233 @@
     </w:p>
     <w:p>
       <w:r>
-        <w:t xml:space="preserve">Alaska Air is </w:t>
-      </w:r>
-      <w:r>
-        <w:t xml:space="preserve">now </w:t>
-      </w:r>
-      <w:r>
-        <w:t xml:space="preserve">using </w:t>
-      </w:r>
-      <w:r>
-        <w:t>a new</w:t>
+        <w:t>Last Updated:  9/12/24</w:t>
+      </w:r>
+    </w:p>
+    <w:p>
+      <w:pPr>
+        <w:pStyle w:val="Heading2"/>
+      </w:pPr>
+      <w:r>
+        <w:t>Overview</w:t>
+      </w:r>
+    </w:p>
+    <w:p>
+      <w:r>
+        <w:t xml:space="preserve">Currently, </w:t>
+      </w:r>
+      <w:r>
+        <w:t>Alaska Airlines</w:t>
+      </w:r>
+      <w:r>
+        <w:t xml:space="preserve"> partner websites allow Guests to login to </w:t>
+      </w:r>
+      <w:r>
+        <w:t>alaskaair.com</w:t>
+      </w:r>
+      <w:r>
+        <w:t xml:space="preserve"> via PingFederate SSO.  </w:t>
+      </w:r>
+    </w:p>
+    <w:p>
+      <w:r>
+        <w:t>Alaska Airlines</w:t>
+      </w:r>
+      <w:r>
+        <w:t xml:space="preserve"> will be migrating partners from PingFederate to Okta (or Auth0) </w:t>
+      </w:r>
+      <w:r>
+        <w:t xml:space="preserve">for SSO </w:t>
+      </w:r>
+      <w:r>
+        <w:t>which will require Partners to make configuration updates on their end.</w:t>
+      </w:r>
+    </w:p>
+    <w:p/>
+    <w:p>
+      <w:pPr>
+        <w:pStyle w:val="Heading2"/>
+      </w:pPr>
+      <w:r>
+        <w:t>Scope of Work</w:t>
+      </w:r>
+    </w:p>
+    <w:p>
+      <w:r>
+        <w:t xml:space="preserve">Note: decision will be made on 9/13/24 whether </w:t>
+      </w:r>
+      <w:r>
+        <w:t>Alaska Airlines</w:t>
       </w:r>
       <w:r>
         <w:t xml:space="preserve"> </w:t>
       </w:r>
       <w:r>
-        <w:t>identity provider for our guests.</w:t>
-      </w:r>
-    </w:p>
+        <w:t>will use Okta or Auth0 for the underlying Identity platform.  Assuming we move forward with Auth0:</w:t>
+      </w:r>
+    </w:p>
+    <w:p>
+      <w:pPr>
+        <w:pStyle w:val="ListParagraph"/>
+        <w:numPr>
+          <w:ilvl w:val="0"/>
+          <w:numId w:val="5"/>
+        </w:numPr>
+      </w:pPr>
+      <w:r>
+        <w:t>Alaska Airlines</w:t>
+      </w:r>
+      <w:r>
+        <w:t xml:space="preserve"> P</w:t>
+      </w:r>
+      <w:r>
+        <w:t>artners</w:t>
+      </w:r>
+    </w:p>
+    <w:p>
+      <w:pPr>
+        <w:pStyle w:val="ListParagraph"/>
+        <w:numPr>
+          <w:ilvl w:val="1"/>
+          <w:numId w:val="5"/>
+        </w:numPr>
+      </w:pPr>
+      <w:r>
+        <w:t>Please f</w:t>
+      </w:r>
+      <w:r>
+        <w:t xml:space="preserve">orward the sample OIDC or SAML metadata </w:t>
+      </w:r>
+      <w:r>
+        <w:t>from the below sections</w:t>
+      </w:r>
+      <w:r>
+        <w:t xml:space="preserve"> to your developer or integration team</w:t>
+      </w:r>
+      <w:r>
+        <w:t xml:space="preserve"> to determine level of effort for the Partner to update SSO configuration from Ping to Auth0.</w:t>
+      </w:r>
+    </w:p>
+    <w:p>
+      <w:pPr>
+        <w:pStyle w:val="ListParagraph"/>
+        <w:numPr>
+          <w:ilvl w:val="1"/>
+          <w:numId w:val="5"/>
+        </w:numPr>
+      </w:pPr>
+      <w:r>
+        <w:t>For new partners, sample POC can be provided</w:t>
+      </w:r>
+      <w:r>
+        <w:t>.</w:t>
+      </w:r>
+    </w:p>
+    <w:p>
+      <w:pPr>
+        <w:pStyle w:val="ListParagraph"/>
+        <w:numPr>
+          <w:ilvl w:val="0"/>
+          <w:numId w:val="5"/>
+        </w:numPr>
+      </w:pPr>
+      <w:r>
+        <w:t>Alaska Airlines</w:t>
+      </w:r>
+      <w:r>
+        <w:t xml:space="preserve"> (for each Partner)</w:t>
+      </w:r>
+    </w:p>
+    <w:p>
+      <w:pPr>
+        <w:pStyle w:val="ListParagraph"/>
+        <w:numPr>
+          <w:ilvl w:val="1"/>
+          <w:numId w:val="5"/>
+        </w:numPr>
+      </w:pPr>
+      <w:r>
+        <w:t xml:space="preserve">Create the Partner application in </w:t>
+      </w:r>
+      <w:r>
+        <w:t>our Identity Provider</w:t>
+      </w:r>
+    </w:p>
+    <w:p>
+      <w:pPr>
+        <w:pStyle w:val="ListParagraph"/>
+        <w:numPr>
+          <w:ilvl w:val="2"/>
+          <w:numId w:val="5"/>
+        </w:numPr>
+      </w:pPr>
+      <w:r>
+        <w:t>Email client cre</w:t>
+      </w:r>
+      <w:r>
+        <w:t>dentials (id &amp; secret)</w:t>
+      </w:r>
+      <w:r>
+        <w:t xml:space="preserve"> to Partner so that they can test their integration(s) against our TEST environment</w:t>
+      </w:r>
+    </w:p>
+    <w:p>
+      <w:pPr>
+        <w:pStyle w:val="ListParagraph"/>
+        <w:numPr>
+          <w:ilvl w:val="2"/>
+          <w:numId w:val="5"/>
+        </w:numPr>
+      </w:pPr>
+      <w:r>
+        <w:t>Configure Partner redirect URLs for SAML or OIDC integrations in our Identity platform</w:t>
+      </w:r>
+    </w:p>
+    <w:p>
+      <w:pPr>
+        <w:pStyle w:val="ListParagraph"/>
+        <w:numPr>
+          <w:ilvl w:val="1"/>
+          <w:numId w:val="5"/>
+        </w:numPr>
+      </w:pPr>
+      <w:r>
+        <w:t xml:space="preserve">Additional work may be needed to migrate </w:t>
+      </w:r>
+      <w:r>
+        <w:t xml:space="preserve">SSO </w:t>
+      </w:r>
+      <w:r>
+        <w:t>business logic which is tightly coupled with Ping to return the Guest’s Identity data points</w:t>
+      </w:r>
+    </w:p>
+    <w:p/>
     <w:p>
       <w:pPr>
         <w:pStyle w:val="Heading2"/>
       </w:pPr>
-    </w:p>
-    <w:p>
-      <w:pPr>
-        <w:pStyle w:val="Heading2"/>
-      </w:pPr>
       <w:r>
         <w:t>Authentication Options</w:t>
       </w:r>
     </w:p>
     <w:p>
       <w:r>
-        <w:t xml:space="preserve">There are two options for integrating with Alaska Air </w:t>
+        <w:t xml:space="preserve">There are two options for integrating with </w:t>
+      </w:r>
+      <w:r>
+        <w:t>Alaska Airlines</w:t>
+      </w:r>
+      <w:r>
+        <w:t xml:space="preserve"> </w:t>
       </w:r>
       <w:r>
         <w:t>I</w:t>
       </w:r>
       <w:r>
-        <w:t>dentity.</w:t>
+        <w:t>dentity</w:t>
+      </w:r>
+      <w:r>
+        <w:t>:</w:t>
       </w:r>
     </w:p>
     <w:p>
@@ -63,7 +250,7 @@
         </w:numPr>
       </w:pPr>
       <w:r>
-        <w:t>OAuth2</w:t>
+        <w:t>OIDC</w:t>
       </w:r>
     </w:p>
     <w:p>
@@ -80,50 +267,43 @@
     </w:p>
     <w:p>
       <w:r>
-        <w:t>Both authentication methods require that Alaska Air:</w:t>
-      </w:r>
-    </w:p>
-    <w:p>
-      <w:pPr>
-        <w:pStyle w:val="ListParagraph"/>
-        <w:numPr>
-          <w:ilvl w:val="0"/>
-          <w:numId w:val="4"/>
-        </w:numPr>
-      </w:pPr>
-      <w:r>
-        <w:t>Manually setup the partner application in our Identity Provider</w:t>
-      </w:r>
-    </w:p>
-    <w:p>
-      <w:pPr>
-        <w:pStyle w:val="ListParagraph"/>
-        <w:numPr>
-          <w:ilvl w:val="0"/>
-          <w:numId w:val="4"/>
-        </w:numPr>
-      </w:pPr>
-      <w:r>
-        <w:t>Email the configuration values to you.</w:t>
-      </w:r>
-    </w:p>
-    <w:p>
-      <w:r>
-        <w:t>Prior configuration values from any prior identity providers will soon cease to function.</w:t>
-      </w:r>
-    </w:p>
-    <w:p/>
+        <w:t xml:space="preserve">Prior configuration </w:t>
+      </w:r>
+      <w:r>
+        <w:t>provided for PingFederate will no longer function after 12/31/2024.</w:t>
+      </w:r>
+    </w:p>
     <w:p>
       <w:pPr>
         <w:pStyle w:val="Heading3"/>
       </w:pPr>
       <w:r>
+        <w:lastRenderedPageBreak/>
         <w:t>OAuth2</w:t>
       </w:r>
     </w:p>
     <w:p>
       <w:r>
-        <w:t>OAuth2 is a well-known standard. When you register as a partner, you will receive the following:</w:t>
+        <w:t>OAuth2 (Open Authorization) is designed for authorization and delegation, allowing apps limited access to user data without sharing passwords.</w:t>
+      </w:r>
+      <w:r>
+        <w:t xml:space="preserve"> </w:t>
+      </w:r>
+    </w:p>
+    <w:p>
+      <w:pPr>
+        <w:pStyle w:val="Heading4"/>
+      </w:pPr>
+      <w:r>
+        <w:t>Configuration</w:t>
+      </w:r>
+    </w:p>
+    <w:p>
+      <w:r>
+        <w:t>Each Partner</w:t>
+      </w:r>
+      <w:r>
+        <w:t xml:space="preserve"> will receive the following:</w:t>
       </w:r>
     </w:p>
     <w:p>
@@ -134,11 +314,15 @@
           <w:numId w:val="3"/>
         </w:numPr>
       </w:pPr>
-      <w:proofErr w:type="spellStart"/>
-      <w:r>
-        <w:t>ClientId</w:t>
-      </w:r>
-      <w:proofErr w:type="spellEnd"/>
+      <w:r>
+        <w:t>Client</w:t>
+      </w:r>
+      <w:r>
+        <w:t xml:space="preserve"> </w:t>
+      </w:r>
+      <w:r>
+        <w:t>Id</w:t>
+      </w:r>
     </w:p>
     <w:p>
       <w:pPr>
@@ -148,13 +332,14 @@
           <w:numId w:val="3"/>
         </w:numPr>
       </w:pPr>
-      <w:proofErr w:type="spellStart"/>
-      <w:r>
-        <w:t>ClientSecret</w:t>
-      </w:r>
-      <w:proofErr w:type="spellEnd"/>
-      <w:r>
-        <w:t xml:space="preserve"> (Optional)</w:t>
+      <w:r>
+        <w:t>Client</w:t>
+      </w:r>
+      <w:r>
+        <w:t xml:space="preserve"> </w:t>
+      </w:r>
+      <w:r>
+        <w:t>Secret (Optional)</w:t>
       </w:r>
     </w:p>
     <w:p>
@@ -166,159 +351,405 @@
         </w:numPr>
       </w:pPr>
       <w:r>
-        <w:t xml:space="preserve">List of </w:t>
-      </w:r>
+        <w:t>OIDC configuration:</w:t>
+      </w:r>
+      <w:r>
+        <w:br/>
+      </w:r>
+      <w:hyperlink r:id="rId7" w:history="1">
+        <w:r>
+          <w:rPr>
+            <w:rStyle w:val="Hyperlink"/>
+          </w:rPr>
+          <w:t>https://alaska-po</w:t>
+        </w:r>
+        <w:r>
+          <w:rPr>
+            <w:rStyle w:val="Hyperlink"/>
+          </w:rPr>
+          <w:t>c</w:t>
+        </w:r>
+        <w:r>
+          <w:rPr>
+            <w:rStyle w:val="Hyperlink"/>
+          </w:rPr>
+          <w:t>.cic-demo-platform.auth0app.com/.well-known/openid-configuration</w:t>
+        </w:r>
+      </w:hyperlink>
+    </w:p>
+    <w:p>
+      <w:r>
+        <w:t>If you have an existing OAuth2 implementation,</w:t>
+      </w:r>
+      <w:r>
+        <w:t xml:space="preserve"> </w:t>
+      </w:r>
+      <w:r>
+        <w:t>the values above will replace any existing configuration values.</w:t>
+      </w:r>
+      <w:r>
+        <w:t xml:space="preserve"> </w:t>
+      </w:r>
+      <w:r>
+        <w:t>C</w:t>
+      </w:r>
+      <w:r>
+        <w:t>ode change</w:t>
+      </w:r>
+      <w:r>
+        <w:t>s</w:t>
+      </w:r>
+      <w:r>
+        <w:t xml:space="preserve"> </w:t>
+      </w:r>
+      <w:r>
+        <w:t>will not</w:t>
+      </w:r>
+      <w:r>
+        <w:t xml:space="preserve"> be needed unless you have </w:t>
+      </w:r>
+      <w:r>
+        <w:t>hard-coded the above configuration values</w:t>
+      </w:r>
+      <w:r>
+        <w:t xml:space="preserve">. </w:t>
+      </w:r>
+    </w:p>
+    <w:p>
+      <w:pPr>
+        <w:pStyle w:val="Heading4"/>
+      </w:pPr>
+      <w:r>
+        <w:t>Claims</w:t>
+      </w:r>
+    </w:p>
+    <w:p>
+      <w:r>
+        <w:t xml:space="preserve">OAuth2 will return a JWT token with claims. </w:t>
+      </w:r>
+    </w:p>
+    <w:p>
+      <w:r>
+        <w:t xml:space="preserve">If there are custom claims that were provided by </w:t>
+      </w:r>
+      <w:r>
+        <w:t>PingFederate</w:t>
+      </w:r>
+      <w:r>
+        <w:t xml:space="preserve">, please </w:t>
+      </w:r>
+      <w:r>
+        <w:t xml:space="preserve">work with </w:t>
+      </w:r>
+      <w:r>
+        <w:t>Alaska Airlines</w:t>
+      </w:r>
+      <w:r>
+        <w:t xml:space="preserve"> to validate that you are receiving the expected claims.</w:t>
+      </w:r>
+    </w:p>
+    <w:p>
+      <w:pPr>
+        <w:pStyle w:val="Heading3"/>
+      </w:pPr>
+    </w:p>
+    <w:p>
+      <w:pPr>
+        <w:pStyle w:val="Heading3"/>
+      </w:pPr>
+      <w:r>
+        <w:t>SAML</w:t>
+      </w:r>
+    </w:p>
+    <w:p>
+      <w:r>
+        <w:t>SAML (Security Assertion Markup Language) is primarily designed for authentication, identity federation, and single sign-on (SSO).</w:t>
+      </w:r>
+    </w:p>
+    <w:p>
+      <w:pPr>
+        <w:pStyle w:val="Heading4"/>
+      </w:pPr>
+      <w:r>
+        <w:t>Configuration</w:t>
+      </w:r>
+    </w:p>
+    <w:p>
+      <w:r>
+        <w:t>SAML Metadata URL:</w:t>
+      </w:r>
+      <w:r>
+        <w:br/>
+      </w:r>
+      <w:hyperlink r:id="rId8" w:history="1">
+        <w:r>
+          <w:rPr>
+            <w:rStyle w:val="Hyperlink"/>
+          </w:rPr>
+          <w:t>https://alaska-poc.cic-demo-platform.auth0app.com/samlp/metadata/DPHf8btcMeuYWFVSWnZIh0Q41gryQmQG</w:t>
+        </w:r>
+      </w:hyperlink>
+    </w:p>
+    <w:p>
+      <w:pPr>
+        <w:pStyle w:val="Heading4"/>
+      </w:pPr>
+      <w:r>
+        <w:t xml:space="preserve">SAML </w:t>
+      </w:r>
+      <w:r>
+        <w:t>response</w:t>
+      </w:r>
+    </w:p>
+    <w:p>
+      <w:r>
+        <w:t>Alaska Airlines</w:t>
+      </w:r>
+      <w:r>
+        <w:t xml:space="preserve"> Identity will return an encoded SAML response to Partner’s ACS URL.  </w:t>
+      </w:r>
+    </w:p>
+    <w:p>
+      <w:r>
+        <w:t xml:space="preserve">If there are custom claims that were provided by PingFederate, please work with </w:t>
+      </w:r>
+      <w:r>
+        <w:t>Alaska Airlines</w:t>
+      </w:r>
+      <w:r>
+        <w:t xml:space="preserve"> to validate that you are receiving the expected claims.</w:t>
+      </w:r>
+    </w:p>
+    <w:p>
+      <w:pPr>
+        <w:pStyle w:val="Heading2"/>
+      </w:pPr>
+      <w:r>
+        <w:lastRenderedPageBreak/>
+        <w:t>Sample Application</w:t>
+      </w:r>
+    </w:p>
+    <w:p>
       <w:proofErr w:type="spellStart"/>
       <w:r>
-        <w:t>Urls</w:t>
+        <w:t>Github</w:t>
       </w:r>
       <w:proofErr w:type="spellEnd"/>
-    </w:p>
-    <w:p>
-      <w:pPr>
-        <w:pStyle w:val="ListParagraph"/>
-        <w:numPr>
-          <w:ilvl w:val="1"/>
-          <w:numId w:val="3"/>
-        </w:numPr>
-      </w:pPr>
-      <w:r>
-        <w:t>Single Sign in</w:t>
+      <w:r>
+        <w:t xml:space="preserve"> repo: </w:t>
+      </w:r>
+      <w:r>
+        <w:br/>
+      </w:r>
+      <w:hyperlink r:id="rId9" w:history="1">
+        <w:r>
+          <w:rPr>
+            <w:rStyle w:val="Hyperlink"/>
+          </w:rPr>
+          <w:t>https://github.com/Alaska-ECommerce/Partner-Sample-Identity-App</w:t>
+        </w:r>
+      </w:hyperlink>
+    </w:p>
+    <w:p>
+      <w:r>
+        <w:t>We have created a sample application that will demonstrate authentication using</w:t>
+      </w:r>
+      <w:r>
+        <w:t xml:space="preserve"> either</w:t>
+      </w:r>
+      <w:r>
+        <w:t xml:space="preserve"> OAuth2 or </w:t>
+      </w:r>
+      <w:r>
+        <w:t>SAML</w:t>
+      </w:r>
+      <w:r>
+        <w:t xml:space="preserve">. </w:t>
+      </w:r>
+    </w:p>
+    <w:p>
+      <w:r>
+        <w:t xml:space="preserve">The </w:t>
+      </w:r>
+      <w:r>
+        <w:t>sample application is written mostly in</w:t>
+      </w:r>
+      <w:r>
+        <w:t xml:space="preserve"> HTML and JavaScript, with one endpoint for SAML written in </w:t>
+      </w:r>
+      <w:r>
+        <w:t>.NET C#</w:t>
+      </w:r>
+      <w:r>
+        <w:t>.</w:t>
+      </w:r>
+      <w:r>
+        <w:t xml:space="preserve">  Partners can run this sample app using </w:t>
+      </w:r>
+      <w:r>
+        <w:t>Visual Studio.</w:t>
+      </w:r>
+    </w:p>
+    <w:p>
+      <w:r>
+        <w:t>See</w:t>
+      </w:r>
+      <w:r>
+        <w:t xml:space="preserve"> README.md to run the application.</w:t>
+      </w:r>
+    </w:p>
+    <w:p>
+      <w:pPr>
+        <w:pStyle w:val="Heading2"/>
+      </w:pPr>
+      <w:r>
+        <w:t>Timeline</w:t>
+      </w:r>
+    </w:p>
+    <w:p>
+      <w:pPr>
+        <w:rPr>
+          <w:b/>
+          <w:bCs/>
+          <w:color w:val="FF0000"/>
+        </w:rPr>
+      </w:pPr>
+      <w:r>
+        <w:rPr>
+          <w:b/>
+          <w:bCs/>
+          <w:color w:val="FF0000"/>
+        </w:rPr>
+        <w:t xml:space="preserve">[Neha, </w:t>
+      </w:r>
+      <w:r>
+        <w:rPr>
+          <w:b/>
+          <w:bCs/>
+          <w:color w:val="FF0000"/>
+        </w:rPr>
+        <w:t xml:space="preserve">please review </w:t>
+      </w:r>
+      <w:r>
+        <w:rPr>
+          <w:b/>
+          <w:bCs/>
+          <w:color w:val="FF0000"/>
+        </w:rPr>
+        <w:t xml:space="preserve">and/or revise </w:t>
+      </w:r>
+      <w:r>
+        <w:rPr>
+          <w:b/>
+          <w:bCs/>
+          <w:color w:val="FF0000"/>
+        </w:rPr>
+        <w:t>dates</w:t>
+      </w:r>
+      <w:r>
+        <w:rPr>
+          <w:b/>
+          <w:bCs/>
+          <w:color w:val="FF0000"/>
+        </w:rPr>
+        <w:t>]</w:t>
+      </w:r>
+    </w:p>
+    <w:p>
+      <w:r>
+        <w:t xml:space="preserve">9/20/24 </w:t>
+      </w:r>
+      <w:r>
+        <w:t>–</w:t>
       </w:r>
       <w:r>
         <w:t xml:space="preserve"> </w:t>
       </w:r>
-      <w:proofErr w:type="spellStart"/>
-      <w:r>
-        <w:t>Url</w:t>
-      </w:r>
-      <w:proofErr w:type="spellEnd"/>
-      <w:r>
-        <w:t>.</w:t>
-      </w:r>
-    </w:p>
-    <w:p>
-      <w:pPr>
-        <w:pStyle w:val="ListParagraph"/>
-        <w:numPr>
-          <w:ilvl w:val="1"/>
-          <w:numId w:val="3"/>
-        </w:numPr>
-      </w:pPr>
-      <w:r>
-        <w:t xml:space="preserve">Other </w:t>
-      </w:r>
-      <w:r>
-        <w:t xml:space="preserve">OAuth2 </w:t>
-      </w:r>
-      <w:r>
-        <w:t xml:space="preserve">standard </w:t>
-      </w:r>
-      <w:proofErr w:type="spellStart"/>
-      <w:r>
-        <w:t>Urls</w:t>
-      </w:r>
-      <w:proofErr w:type="spellEnd"/>
-      <w:r>
-        <w:t>.</w:t>
-      </w:r>
-    </w:p>
-    <w:p>
-      <w:r>
-        <w:t>It is expected that the information above was sent to you with this document.</w:t>
-      </w:r>
-    </w:p>
-    <w:p>
-      <w:r>
-        <w:t>If you have an existing OAuth2 implementation,</w:t>
-      </w:r>
-      <w:r>
-        <w:t xml:space="preserve"> </w:t>
-      </w:r>
-      <w:r>
-        <w:t>t</w:t>
-      </w:r>
-      <w:r>
-        <w:t xml:space="preserve">he values above </w:t>
-      </w:r>
-      <w:r>
-        <w:t>will</w:t>
-      </w:r>
-      <w:r>
-        <w:t xml:space="preserve"> replace </w:t>
-      </w:r>
-      <w:r>
-        <w:t>any</w:t>
-      </w:r>
-      <w:r>
-        <w:t xml:space="preserve"> existing configuration values.</w:t>
-      </w:r>
-      <w:r>
-        <w:t xml:space="preserve"> </w:t>
-      </w:r>
-      <w:r>
-        <w:t>C</w:t>
-      </w:r>
-      <w:r>
-        <w:t>ode change</w:t>
-      </w:r>
-      <w:r>
-        <w:t>s</w:t>
-      </w:r>
-      <w:r>
-        <w:t xml:space="preserve"> </w:t>
-      </w:r>
-      <w:r>
-        <w:t>will not</w:t>
-      </w:r>
-      <w:r>
-        <w:t xml:space="preserve"> be needed unless you have </w:t>
-      </w:r>
-      <w:r>
-        <w:t>hard-coded the above configuration values</w:t>
-      </w:r>
-      <w:r>
-        <w:t xml:space="preserve">. </w:t>
-      </w:r>
-    </w:p>
-    <w:p>
-      <w:pPr>
-        <w:pStyle w:val="Heading4"/>
-      </w:pPr>
-      <w:r>
-        <w:t>Claims</w:t>
-      </w:r>
-    </w:p>
-    <w:p>
-      <w:r>
-        <w:t>OAuth2 will return a JWT token with claims. If there are custom claims that were provided by Alaska Air’s prior identity provider, please make sure those same claims are still there in the new identity provider.</w:t>
+      <w:r>
+        <w:t>Alaska Airlines</w:t>
+      </w:r>
+      <w:r>
+        <w:t xml:space="preserve"> creates applications in TEST environment for each Partner and provides client id</w:t>
+      </w:r>
+      <w:r>
+        <w:t xml:space="preserve"> to</w:t>
+      </w:r>
+      <w:r>
+        <w:t xml:space="preserve"> Partner</w:t>
+      </w:r>
+    </w:p>
+    <w:p>
+      <w:r>
+        <w:t xml:space="preserve">9/27/24 – Partner communicates with Neha on ETA for when they will be able to update TEST configuration from PingFederate to </w:t>
+      </w:r>
+      <w:r>
+        <w:t>Alaska Airlines</w:t>
+      </w:r>
+      <w:r>
+        <w:t xml:space="preserve"> Identity and to begin end to end integration testing in their TEST environment</w:t>
+      </w:r>
+    </w:p>
+    <w:p>
+      <w:r>
+        <w:t xml:space="preserve">10/11/24 – </w:t>
+      </w:r>
+      <w:r>
+        <w:t>Alaska Airlines</w:t>
+      </w:r>
+      <w:r>
+        <w:t xml:space="preserve"> creates applications in </w:t>
+      </w:r>
+      <w:r>
+        <w:t>PROD</w:t>
+      </w:r>
+      <w:r>
+        <w:t xml:space="preserve"> environment for each Partner and provides client id to Partner</w:t>
+      </w:r>
+    </w:p>
+    <w:p>
+      <w:r>
+        <w:t xml:space="preserve">10/18/24 - </w:t>
+      </w:r>
+      <w:r>
+        <w:t xml:space="preserve">Partner communicates with Neha on ETA for when they will be able to update </w:t>
+      </w:r>
+      <w:r>
+        <w:t>PROD</w:t>
+      </w:r>
+      <w:r>
+        <w:t xml:space="preserve"> configuration from PingFederate to </w:t>
+      </w:r>
+      <w:r>
+        <w:t>Alaska Airlines</w:t>
+      </w:r>
+      <w:r>
+        <w:t xml:space="preserve"> Identity and to begin end to end integration testing in their </w:t>
+      </w:r>
+      <w:r>
+        <w:t>PROD</w:t>
+      </w:r>
+      <w:r>
+        <w:t xml:space="preserve"> environment</w:t>
       </w:r>
     </w:p>
     <w:p/>
     <w:p>
       <w:pPr>
-        <w:pStyle w:val="Heading3"/>
-      </w:pPr>
-      <w:r>
-        <w:t>SAML</w:t>
-      </w:r>
-    </w:p>
-    <w:p>
-      <w:r>
-        <w:t>SAML is a well-known standard authentication flow.</w:t>
-      </w:r>
-    </w:p>
-    <w:p>
-      <w:pPr>
-        <w:pStyle w:val="Heading4"/>
-      </w:pPr>
-      <w:r>
-        <w:t>SAML Token</w:t>
-      </w:r>
-    </w:p>
-    <w:p>
-      <w:r>
-        <w:t>SAML returns and XML SAML token. If there are custom values added to that token by Alaska Air’s prior identity provider, please make sure those same custom values are still there in the new identity provider.</w:t>
+        <w:pStyle w:val="Heading2"/>
+      </w:pPr>
+      <w:r>
+        <w:t>Risks</w:t>
+      </w:r>
+    </w:p>
+    <w:p>
+      <w:r>
+        <w:t xml:space="preserve">Some Partners do not have a </w:t>
+      </w:r>
+      <w:r>
+        <w:t>PROD</w:t>
+      </w:r>
+      <w:r>
+        <w:t xml:space="preserve"> vs TEST/QA environment and may need to test their integration against Prod.  </w:t>
       </w:r>
     </w:p>
     <w:p/>
@@ -327,133 +758,31 @@
         <w:pStyle w:val="Heading2"/>
       </w:pPr>
       <w:r>
-        <w:t>Sample Application</w:t>
-      </w:r>
-    </w:p>
-    <w:p>
-      <w:r>
-        <w:t xml:space="preserve">We have created a single sample application that will demonstrate authentication both using OAuth2 or </w:t>
-      </w:r>
-      <w:proofErr w:type="spellStart"/>
-      <w:r>
-        <w:t>Saml</w:t>
-      </w:r>
-      <w:proofErr w:type="spellEnd"/>
-      <w:r>
-        <w:t xml:space="preserve">. It is expected that this document </w:t>
-      </w:r>
-      <w:proofErr w:type="gramStart"/>
-      <w:r>
-        <w:t>was</w:t>
-      </w:r>
-      <w:proofErr w:type="gramEnd"/>
-      <w:r>
-        <w:t xml:space="preserve"> delivered as part this example application.</w:t>
-      </w:r>
-    </w:p>
-    <w:p>
-      <w:r>
-        <w:t xml:space="preserve">The </w:t>
-      </w:r>
-      <w:r>
-        <w:t>sample application is written mostly in</w:t>
-      </w:r>
-      <w:r>
-        <w:t xml:space="preserve"> HTML and JavaScript, with one endpoint for SAML written in dotnet</w:t>
-      </w:r>
-      <w:r>
-        <w:t xml:space="preserve"> (C#)</w:t>
-      </w:r>
-      <w:r>
-        <w:t xml:space="preserve">. This sample app can most easily be run </w:t>
-      </w:r>
-      <w:r>
-        <w:t>using</w:t>
-      </w:r>
-      <w:r>
-        <w:t xml:space="preserve"> Visual Studio.</w:t>
-      </w:r>
-    </w:p>
-    <w:p>
-      <w:r>
-        <w:t xml:space="preserve">Read the README.md included </w:t>
-      </w:r>
-      <w:r>
-        <w:t>with</w:t>
-      </w:r>
-      <w:r>
-        <w:t xml:space="preserve"> the source to run the application.</w:t>
-      </w:r>
-    </w:p>
-    <w:p>
-      <w:pPr>
-        <w:pStyle w:val="Heading2"/>
-      </w:pPr>
-    </w:p>
-    <w:p>
-      <w:pPr>
-        <w:pStyle w:val="Heading2"/>
-      </w:pPr>
-      <w:r>
-        <w:t>How to Test?</w:t>
-      </w:r>
-    </w:p>
-    <w:p>
-      <w:r>
-        <w:t xml:space="preserve">It is expected that the partner will have one or more development sites (test, staging, and/or QA) where they can </w:t>
-      </w:r>
-    </w:p>
-    <w:p>
-      <w:r>
-        <w:t xml:space="preserve">At this time Alaska Air doesn’t not have a sandbox, so your development site would point at production. If you don’t have one already, create a user on the production Alaska Air site for testing in </w:t>
-      </w:r>
-      <w:proofErr w:type="gramStart"/>
-      <w:r>
-        <w:t>you</w:t>
-      </w:r>
-      <w:proofErr w:type="gramEnd"/>
-      <w:r>
-        <w:t xml:space="preserve"> development environment.</w:t>
-      </w:r>
-    </w:p>
-    <w:p>
-      <w:r>
-        <w:t>Once testing has been successful with your development site, schedule a time with Alaska Air to move to production.</w:t>
-      </w:r>
-    </w:p>
-    <w:p/>
-    <w:p>
-      <w:pPr>
-        <w:pStyle w:val="Heading2"/>
-      </w:pPr>
-      <w:r>
-        <w:t>Contact Us</w:t>
-      </w:r>
-    </w:p>
-    <w:p>
-      <w:r>
-        <w:t xml:space="preserve">If you need to </w:t>
-      </w:r>
-      <w:r>
-        <w:t xml:space="preserve">contact Alaska Air, please contact </w:t>
-      </w:r>
-      <w:proofErr w:type="gramStart"/>
-      <w:r>
-        <w:t>use</w:t>
-      </w:r>
-      <w:proofErr w:type="gramEnd"/>
-      <w:r>
-        <w:t xml:space="preserve"> </w:t>
-      </w:r>
-      <w:proofErr w:type="gramStart"/>
-      <w:r>
-        <w:t>by ??</w:t>
-      </w:r>
-      <w:proofErr w:type="gramEnd"/>
+        <w:t>Integration Support</w:t>
+      </w:r>
+    </w:p>
+    <w:p>
+      <w:r>
+        <w:t xml:space="preserve">If </w:t>
+      </w:r>
+      <w:r>
+        <w:t xml:space="preserve">Partner requires integration support, please email:  </w:t>
+      </w:r>
+      <w:r>
+        <w:br/>
+      </w:r>
+      <w:hyperlink r:id="rId10" w:history="1">
+        <w:r>
+          <w:rPr>
+            <w:rStyle w:val="Hyperlink"/>
+          </w:rPr>
+          <w:t>itnjj-access.management@alaskaair.com</w:t>
+        </w:r>
+      </w:hyperlink>
     </w:p>
     <w:p/>
     <w:sectPr>
-      <w:headerReference w:type="default" r:id="rId7"/>
+      <w:headerReference w:type="default" r:id="rId11"/>
       <w:pgSz w:w="12240" w:h="15840"/>
       <w:pgMar w:top="1440" w:right="1440" w:bottom="1440" w:left="1440" w:header="720" w:footer="720" w:gutter="0"/>
       <w:cols w:space="720"/>
@@ -669,6 +998,155 @@
     </w:lvl>
   </w:abstractNum>
   <w:abstractNum w:abstractNumId="1" w15:restartNumberingAfterBreak="0">
+    <w:nsid w:val="04F60932"/>
+    <w:multiLevelType w:val="multilevel"/>
+    <w:tmpl w:val="0AD8586E"/>
+    <w:lvl w:ilvl="0">
+      <w:start w:val="1"/>
+      <w:numFmt w:val="bullet"/>
+      <w:lvlText w:val=""/>
+      <w:lvlJc w:val="left"/>
+      <w:pPr>
+        <w:tabs>
+          <w:tab w:val="num" w:pos="720"/>
+        </w:tabs>
+        <w:ind w:left="720" w:hanging="360"/>
+      </w:pPr>
+      <w:rPr>
+        <w:rFonts w:ascii="Symbol" w:hAnsi="Symbol" w:hint="default"/>
+        <w:sz w:val="20"/>
+      </w:rPr>
+    </w:lvl>
+    <w:lvl w:ilvl="1" w:tentative="1">
+      <w:start w:val="1"/>
+      <w:numFmt w:val="bullet"/>
+      <w:lvlText w:val="o"/>
+      <w:lvlJc w:val="left"/>
+      <w:pPr>
+        <w:tabs>
+          <w:tab w:val="num" w:pos="1440"/>
+        </w:tabs>
+        <w:ind w:left="1440" w:hanging="360"/>
+      </w:pPr>
+      <w:rPr>
+        <w:rFonts w:ascii="Courier New" w:hAnsi="Courier New" w:hint="default"/>
+        <w:sz w:val="20"/>
+      </w:rPr>
+    </w:lvl>
+    <w:lvl w:ilvl="2" w:tentative="1">
+      <w:start w:val="1"/>
+      <w:numFmt w:val="bullet"/>
+      <w:lvlText w:val=""/>
+      <w:lvlJc w:val="left"/>
+      <w:pPr>
+        <w:tabs>
+          <w:tab w:val="num" w:pos="2160"/>
+        </w:tabs>
+        <w:ind w:left="2160" w:hanging="360"/>
+      </w:pPr>
+      <w:rPr>
+        <w:rFonts w:ascii="Wingdings" w:hAnsi="Wingdings" w:hint="default"/>
+        <w:sz w:val="20"/>
+      </w:rPr>
+    </w:lvl>
+    <w:lvl w:ilvl="3" w:tentative="1">
+      <w:start w:val="1"/>
+      <w:numFmt w:val="bullet"/>
+      <w:lvlText w:val=""/>
+      <w:lvlJc w:val="left"/>
+      <w:pPr>
+        <w:tabs>
+          <w:tab w:val="num" w:pos="2880"/>
+        </w:tabs>
+        <w:ind w:left="2880" w:hanging="360"/>
+      </w:pPr>
+      <w:rPr>
+        <w:rFonts w:ascii="Wingdings" w:hAnsi="Wingdings" w:hint="default"/>
+        <w:sz w:val="20"/>
+      </w:rPr>
+    </w:lvl>
+    <w:lvl w:ilvl="4" w:tentative="1">
+      <w:start w:val="1"/>
+      <w:numFmt w:val="bullet"/>
+      <w:lvlText w:val=""/>
+      <w:lvlJc w:val="left"/>
+      <w:pPr>
+        <w:tabs>
+          <w:tab w:val="num" w:pos="3600"/>
+        </w:tabs>
+        <w:ind w:left="3600" w:hanging="360"/>
+      </w:pPr>
+      <w:rPr>
+        <w:rFonts w:ascii="Wingdings" w:hAnsi="Wingdings" w:hint="default"/>
+        <w:sz w:val="20"/>
+      </w:rPr>
+    </w:lvl>
+    <w:lvl w:ilvl="5" w:tentative="1">
+      <w:start w:val="1"/>
+      <w:numFmt w:val="bullet"/>
+      <w:lvlText w:val=""/>
+      <w:lvlJc w:val="left"/>
+      <w:pPr>
+        <w:tabs>
+          <w:tab w:val="num" w:pos="4320"/>
+        </w:tabs>
+        <w:ind w:left="4320" w:hanging="360"/>
+      </w:pPr>
+      <w:rPr>
+        <w:rFonts w:ascii="Wingdings" w:hAnsi="Wingdings" w:hint="default"/>
+        <w:sz w:val="20"/>
+      </w:rPr>
+    </w:lvl>
+    <w:lvl w:ilvl="6" w:tentative="1">
+      <w:start w:val="1"/>
+      <w:numFmt w:val="bullet"/>
+      <w:lvlText w:val=""/>
+      <w:lvlJc w:val="left"/>
+      <w:pPr>
+        <w:tabs>
+          <w:tab w:val="num" w:pos="5040"/>
+        </w:tabs>
+        <w:ind w:left="5040" w:hanging="360"/>
+      </w:pPr>
+      <w:rPr>
+        <w:rFonts w:ascii="Wingdings" w:hAnsi="Wingdings" w:hint="default"/>
+        <w:sz w:val="20"/>
+      </w:rPr>
+    </w:lvl>
+    <w:lvl w:ilvl="7" w:tentative="1">
+      <w:start w:val="1"/>
+      <w:numFmt w:val="bullet"/>
+      <w:lvlText w:val=""/>
+      <w:lvlJc w:val="left"/>
+      <w:pPr>
+        <w:tabs>
+          <w:tab w:val="num" w:pos="5760"/>
+        </w:tabs>
+        <w:ind w:left="5760" w:hanging="360"/>
+      </w:pPr>
+      <w:rPr>
+        <w:rFonts w:ascii="Wingdings" w:hAnsi="Wingdings" w:hint="default"/>
+        <w:sz w:val="20"/>
+      </w:rPr>
+    </w:lvl>
+    <w:lvl w:ilvl="8" w:tentative="1">
+      <w:start w:val="1"/>
+      <w:numFmt w:val="bullet"/>
+      <w:lvlText w:val=""/>
+      <w:lvlJc w:val="left"/>
+      <w:pPr>
+        <w:tabs>
+          <w:tab w:val="num" w:pos="6480"/>
+        </w:tabs>
+        <w:ind w:left="6480" w:hanging="360"/>
+      </w:pPr>
+      <w:rPr>
+        <w:rFonts w:ascii="Wingdings" w:hAnsi="Wingdings" w:hint="default"/>
+        <w:sz w:val="20"/>
+      </w:rPr>
+    </w:lvl>
+  </w:abstractNum>
+  <w:abstractNum w:abstractNumId="2" w15:restartNumberingAfterBreak="0">
     <w:nsid w:val="2849205D"/>
     <w:multiLevelType w:val="hybridMultilevel"/>
     <w:tmpl w:val="88F6D042"/>
@@ -757,7 +1235,156 @@
       </w:pPr>
     </w:lvl>
   </w:abstractNum>
-  <w:abstractNum w:abstractNumId="2" w15:restartNumberingAfterBreak="0">
+  <w:abstractNum w:abstractNumId="3" w15:restartNumberingAfterBreak="0">
+    <w:nsid w:val="3BEF6FB0"/>
+    <w:multiLevelType w:val="multilevel"/>
+    <w:tmpl w:val="F16A15D4"/>
+    <w:lvl w:ilvl="0">
+      <w:start w:val="1"/>
+      <w:numFmt w:val="bullet"/>
+      <w:lvlText w:val=""/>
+      <w:lvlJc w:val="left"/>
+      <w:pPr>
+        <w:tabs>
+          <w:tab w:val="num" w:pos="720"/>
+        </w:tabs>
+        <w:ind w:left="720" w:hanging="360"/>
+      </w:pPr>
+      <w:rPr>
+        <w:rFonts w:ascii="Symbol" w:hAnsi="Symbol" w:hint="default"/>
+        <w:sz w:val="20"/>
+      </w:rPr>
+    </w:lvl>
+    <w:lvl w:ilvl="1" w:tentative="1">
+      <w:start w:val="1"/>
+      <w:numFmt w:val="bullet"/>
+      <w:lvlText w:val="o"/>
+      <w:lvlJc w:val="left"/>
+      <w:pPr>
+        <w:tabs>
+          <w:tab w:val="num" w:pos="1440"/>
+        </w:tabs>
+        <w:ind w:left="1440" w:hanging="360"/>
+      </w:pPr>
+      <w:rPr>
+        <w:rFonts w:ascii="Courier New" w:hAnsi="Courier New" w:hint="default"/>
+        <w:sz w:val="20"/>
+      </w:rPr>
+    </w:lvl>
+    <w:lvl w:ilvl="2" w:tentative="1">
+      <w:start w:val="1"/>
+      <w:numFmt w:val="bullet"/>
+      <w:lvlText w:val=""/>
+      <w:lvlJc w:val="left"/>
+      <w:pPr>
+        <w:tabs>
+          <w:tab w:val="num" w:pos="2160"/>
+        </w:tabs>
+        <w:ind w:left="2160" w:hanging="360"/>
+      </w:pPr>
+      <w:rPr>
+        <w:rFonts w:ascii="Wingdings" w:hAnsi="Wingdings" w:hint="default"/>
+        <w:sz w:val="20"/>
+      </w:rPr>
+    </w:lvl>
+    <w:lvl w:ilvl="3" w:tentative="1">
+      <w:start w:val="1"/>
+      <w:numFmt w:val="bullet"/>
+      <w:lvlText w:val=""/>
+      <w:lvlJc w:val="left"/>
+      <w:pPr>
+        <w:tabs>
+          <w:tab w:val="num" w:pos="2880"/>
+        </w:tabs>
+        <w:ind w:left="2880" w:hanging="360"/>
+      </w:pPr>
+      <w:rPr>
+        <w:rFonts w:ascii="Wingdings" w:hAnsi="Wingdings" w:hint="default"/>
+        <w:sz w:val="20"/>
+      </w:rPr>
+    </w:lvl>
+    <w:lvl w:ilvl="4" w:tentative="1">
+      <w:start w:val="1"/>
+      <w:numFmt w:val="bullet"/>
+      <w:lvlText w:val=""/>
+      <w:lvlJc w:val="left"/>
+      <w:pPr>
+        <w:tabs>
+          <w:tab w:val="num" w:pos="3600"/>
+        </w:tabs>
+        <w:ind w:left="3600" w:hanging="360"/>
+      </w:pPr>
+      <w:rPr>
+        <w:rFonts w:ascii="Wingdings" w:hAnsi="Wingdings" w:hint="default"/>
+        <w:sz w:val="20"/>
+      </w:rPr>
+    </w:lvl>
+    <w:lvl w:ilvl="5" w:tentative="1">
+      <w:start w:val="1"/>
+      <w:numFmt w:val="bullet"/>
+      <w:lvlText w:val=""/>
+      <w:lvlJc w:val="left"/>
+      <w:pPr>
+        <w:tabs>
+          <w:tab w:val="num" w:pos="4320"/>
+        </w:tabs>
+        <w:ind w:left="4320" w:hanging="360"/>
+      </w:pPr>
+      <w:rPr>
+        <w:rFonts w:ascii="Wingdings" w:hAnsi="Wingdings" w:hint="default"/>
+        <w:sz w:val="20"/>
+      </w:rPr>
+    </w:lvl>
+    <w:lvl w:ilvl="6" w:tentative="1">
+      <w:start w:val="1"/>
+      <w:numFmt w:val="bullet"/>
+      <w:lvlText w:val=""/>
+      <w:lvlJc w:val="left"/>
+      <w:pPr>
+        <w:tabs>
+          <w:tab w:val="num" w:pos="5040"/>
+        </w:tabs>
+        <w:ind w:left="5040" w:hanging="360"/>
+      </w:pPr>
+      <w:rPr>
+        <w:rFonts w:ascii="Wingdings" w:hAnsi="Wingdings" w:hint="default"/>
+        <w:sz w:val="20"/>
+      </w:rPr>
+    </w:lvl>
+    <w:lvl w:ilvl="7" w:tentative="1">
+      <w:start w:val="1"/>
+      <w:numFmt w:val="bullet"/>
+      <w:lvlText w:val=""/>
+      <w:lvlJc w:val="left"/>
+      <w:pPr>
+        <w:tabs>
+          <w:tab w:val="num" w:pos="5760"/>
+        </w:tabs>
+        <w:ind w:left="5760" w:hanging="360"/>
+      </w:pPr>
+      <w:rPr>
+        <w:rFonts w:ascii="Wingdings" w:hAnsi="Wingdings" w:hint="default"/>
+        <w:sz w:val="20"/>
+      </w:rPr>
+    </w:lvl>
+    <w:lvl w:ilvl="8" w:tentative="1">
+      <w:start w:val="1"/>
+      <w:numFmt w:val="bullet"/>
+      <w:lvlText w:val=""/>
+      <w:lvlJc w:val="left"/>
+      <w:pPr>
+        <w:tabs>
+          <w:tab w:val="num" w:pos="6480"/>
+        </w:tabs>
+        <w:ind w:left="6480" w:hanging="360"/>
+      </w:pPr>
+      <w:rPr>
+        <w:rFonts w:ascii="Wingdings" w:hAnsi="Wingdings" w:hint="default"/>
+        <w:sz w:val="20"/>
+      </w:rPr>
+    </w:lvl>
+  </w:abstractNum>
+  <w:abstractNum w:abstractNumId="4" w15:restartNumberingAfterBreak="0">
     <w:nsid w:val="3CCF0CDC"/>
     <w:multiLevelType w:val="hybridMultilevel"/>
     <w:tmpl w:val="3C587880"/>
@@ -846,7 +1473,7 @@
       </w:pPr>
     </w:lvl>
   </w:abstractNum>
-  <w:abstractNum w:abstractNumId="3" w15:restartNumberingAfterBreak="0">
+  <w:abstractNum w:abstractNumId="5" w15:restartNumberingAfterBreak="0">
     <w:nsid w:val="4B5F5194"/>
     <w:multiLevelType w:val="hybridMultilevel"/>
     <w:tmpl w:val="AF5862BC"/>
@@ -959,17 +1586,139 @@
       </w:rPr>
     </w:lvl>
   </w:abstractNum>
+  <w:abstractNum w:abstractNumId="6" w15:restartNumberingAfterBreak="0">
+    <w:nsid w:val="5DB00029"/>
+    <w:multiLevelType w:val="hybridMultilevel"/>
+    <w:tmpl w:val="CB0AF66A"/>
+    <w:lvl w:ilvl="0" w:tplc="04090001">
+      <w:start w:val="1"/>
+      <w:numFmt w:val="bullet"/>
+      <w:lvlText w:val=""/>
+      <w:lvlJc w:val="left"/>
+      <w:pPr>
+        <w:ind w:left="720" w:hanging="360"/>
+      </w:pPr>
+      <w:rPr>
+        <w:rFonts w:ascii="Symbol" w:hAnsi="Symbol" w:hint="default"/>
+      </w:rPr>
+    </w:lvl>
+    <w:lvl w:ilvl="1" w:tplc="04090003">
+      <w:start w:val="1"/>
+      <w:numFmt w:val="bullet"/>
+      <w:lvlText w:val="o"/>
+      <w:lvlJc w:val="left"/>
+      <w:pPr>
+        <w:ind w:left="1440" w:hanging="360"/>
+      </w:pPr>
+      <w:rPr>
+        <w:rFonts w:ascii="Courier New" w:hAnsi="Courier New" w:cs="Courier New" w:hint="default"/>
+      </w:rPr>
+    </w:lvl>
+    <w:lvl w:ilvl="2" w:tplc="04090005">
+      <w:start w:val="1"/>
+      <w:numFmt w:val="bullet"/>
+      <w:lvlText w:val=""/>
+      <w:lvlJc w:val="left"/>
+      <w:pPr>
+        <w:ind w:left="2160" w:hanging="360"/>
+      </w:pPr>
+      <w:rPr>
+        <w:rFonts w:ascii="Wingdings" w:hAnsi="Wingdings" w:hint="default"/>
+      </w:rPr>
+    </w:lvl>
+    <w:lvl w:ilvl="3" w:tplc="04090001" w:tentative="1">
+      <w:start w:val="1"/>
+      <w:numFmt w:val="bullet"/>
+      <w:lvlText w:val=""/>
+      <w:lvlJc w:val="left"/>
+      <w:pPr>
+        <w:ind w:left="2880" w:hanging="360"/>
+      </w:pPr>
+      <w:rPr>
+        <w:rFonts w:ascii="Symbol" w:hAnsi="Symbol" w:hint="default"/>
+      </w:rPr>
+    </w:lvl>
+    <w:lvl w:ilvl="4" w:tplc="04090003" w:tentative="1">
+      <w:start w:val="1"/>
+      <w:numFmt w:val="bullet"/>
+      <w:lvlText w:val="o"/>
+      <w:lvlJc w:val="left"/>
+      <w:pPr>
+        <w:ind w:left="3600" w:hanging="360"/>
+      </w:pPr>
+      <w:rPr>
+        <w:rFonts w:ascii="Courier New" w:hAnsi="Courier New" w:cs="Courier New" w:hint="default"/>
+      </w:rPr>
+    </w:lvl>
+    <w:lvl w:ilvl="5" w:tplc="04090005" w:tentative="1">
+      <w:start w:val="1"/>
+      <w:numFmt w:val="bullet"/>
+      <w:lvlText w:val=""/>
+      <w:lvlJc w:val="left"/>
+      <w:pPr>
+        <w:ind w:left="4320" w:hanging="360"/>
+      </w:pPr>
+      <w:rPr>
+        <w:rFonts w:ascii="Wingdings" w:hAnsi="Wingdings" w:hint="default"/>
+      </w:rPr>
+    </w:lvl>
+    <w:lvl w:ilvl="6" w:tplc="04090001" w:tentative="1">
+      <w:start w:val="1"/>
+      <w:numFmt w:val="bullet"/>
+      <w:lvlText w:val=""/>
+      <w:lvlJc w:val="left"/>
+      <w:pPr>
+        <w:ind w:left="5040" w:hanging="360"/>
+      </w:pPr>
+      <w:rPr>
+        <w:rFonts w:ascii="Symbol" w:hAnsi="Symbol" w:hint="default"/>
+      </w:rPr>
+    </w:lvl>
+    <w:lvl w:ilvl="7" w:tplc="04090003" w:tentative="1">
+      <w:start w:val="1"/>
+      <w:numFmt w:val="bullet"/>
+      <w:lvlText w:val="o"/>
+      <w:lvlJc w:val="left"/>
+      <w:pPr>
+        <w:ind w:left="5760" w:hanging="360"/>
+      </w:pPr>
+      <w:rPr>
+        <w:rFonts w:ascii="Courier New" w:hAnsi="Courier New" w:cs="Courier New" w:hint="default"/>
+      </w:rPr>
+    </w:lvl>
+    <w:lvl w:ilvl="8" w:tplc="04090005" w:tentative="1">
+      <w:start w:val="1"/>
+      <w:numFmt w:val="bullet"/>
+      <w:lvlText w:val=""/>
+      <w:lvlJc w:val="left"/>
+      <w:pPr>
+        <w:ind w:left="6480" w:hanging="360"/>
+      </w:pPr>
+      <w:rPr>
+        <w:rFonts w:ascii="Wingdings" w:hAnsi="Wingdings" w:hint="default"/>
+      </w:rPr>
+    </w:lvl>
+  </w:abstractNum>
   <w:num w:numId="1" w16cid:durableId="333732087">
-    <w:abstractNumId w:val="3"/>
+    <w:abstractNumId w:val="5"/>
   </w:num>
   <w:num w:numId="2" w16cid:durableId="650327113">
     <w:abstractNumId w:val="0"/>
   </w:num>
   <w:num w:numId="3" w16cid:durableId="455102844">
-    <w:abstractNumId w:val="1"/>
+    <w:abstractNumId w:val="2"/>
   </w:num>
   <w:num w:numId="4" w16cid:durableId="629747004">
-    <w:abstractNumId w:val="2"/>
+    <w:abstractNumId w:val="4"/>
+  </w:num>
+  <w:num w:numId="5" w16cid:durableId="2134404545">
+    <w:abstractNumId w:val="6"/>
+  </w:num>
+  <w:num w:numId="6" w16cid:durableId="1698265162">
+    <w:abstractNumId w:val="3"/>
+  </w:num>
+  <w:num w:numId="7" w16cid:durableId="1851992694">
+    <w:abstractNumId w:val="1"/>
   </w:num>
 </w:numbering>
 </file>
@@ -1374,7 +2123,7 @@
   <w:style w:type="paragraph" w:default="1" w:styleId="Normal">
     <w:name w:val="Normal"/>
     <w:qFormat/>
-    <w:rsid w:val="006300AB"/>
+    <w:rsid w:val="00941BEE"/>
   </w:style>
   <w:style w:type="paragraph" w:styleId="Heading1">
     <w:name w:val="heading 1"/>
@@ -1575,7 +2324,6 @@
   <w:style w:type="character" w:default="1" w:styleId="DefaultParagraphFont">
     <w:name w:val="Default Paragraph Font"/>
     <w:uiPriority w:val="1"/>
-    <w:semiHidden/>
     <w:unhideWhenUsed/>
   </w:style>
   <w:style w:type="table" w:default="1" w:styleId="TableNormal">
@@ -1929,6 +2677,41 @@
     <w:link w:val="Footer"/>
     <w:uiPriority w:val="99"/>
     <w:rsid w:val="00526B72"/>
+  </w:style>
+  <w:style w:type="character" w:styleId="Hyperlink">
+    <w:name w:val="Hyperlink"/>
+    <w:basedOn w:val="DefaultParagraphFont"/>
+    <w:uiPriority w:val="99"/>
+    <w:unhideWhenUsed/>
+    <w:rsid w:val="000826B8"/>
+    <w:rPr>
+      <w:color w:val="467886" w:themeColor="hyperlink"/>
+      <w:u w:val="single"/>
+    </w:rPr>
+  </w:style>
+  <w:style w:type="character" w:styleId="UnresolvedMention">
+    <w:name w:val="Unresolved Mention"/>
+    <w:basedOn w:val="DefaultParagraphFont"/>
+    <w:uiPriority w:val="99"/>
+    <w:semiHidden/>
+    <w:unhideWhenUsed/>
+    <w:rsid w:val="000826B8"/>
+    <w:rPr>
+      <w:color w:val="605E5C"/>
+      <w:shd w:val="clear" w:color="auto" w:fill="E1DFDD"/>
+    </w:rPr>
+  </w:style>
+  <w:style w:type="character" w:styleId="FollowedHyperlink">
+    <w:name w:val="FollowedHyperlink"/>
+    <w:basedOn w:val="DefaultParagraphFont"/>
+    <w:uiPriority w:val="99"/>
+    <w:semiHidden/>
+    <w:unhideWhenUsed/>
+    <w:rsid w:val="000826B8"/>
+    <w:rPr>
+      <w:color w:val="96607D" w:themeColor="followedHyperlink"/>
+      <w:u w:val="single"/>
+    </w:rPr>
   </w:style>
 </w:styles>
 </file>

</xml_diff>

<commit_message>
update communication plan for partners
</commit_message>
<xml_diff>
--- a/Guest Authentication Through Our Partners.docx
+++ b/Guest Authentication Through Our Partners.docx
@@ -12,7 +12,13 @@
     </w:p>
     <w:p>
       <w:r>
-        <w:t>Last Updated:  9/12/24</w:t>
+        <w:t>Last Updated:  9/1</w:t>
+      </w:r>
+      <w:r>
+        <w:t>3</w:t>
+      </w:r>
+      <w:r>
+        <w:t>/24</w:t>
       </w:r>
     </w:p>
     <w:p>
@@ -65,7 +71,7 @@
     </w:p>
     <w:p>
       <w:r>
-        <w:t xml:space="preserve">Note: decision will be made on 9/13/24 whether </w:t>
+        <w:t xml:space="preserve">Assumption:  </w:t>
       </w:r>
       <w:r>
         <w:t>Alaska Airlines</w:t>
@@ -74,7 +80,13 @@
         <w:t xml:space="preserve"> </w:t>
       </w:r>
       <w:r>
-        <w:t>will use Okta or Auth0 for the underlying Identity platform.  Assuming we move forward with Auth0:</w:t>
+        <w:t xml:space="preserve">will </w:t>
+      </w:r>
+      <w:r>
+        <w:t>be moving forward to Auth0 platform as the underlying Identity platform</w:t>
+      </w:r>
+      <w:r>
+        <w:t>:</w:t>
       </w:r>
     </w:p>
     <w:p>
@@ -113,10 +125,7 @@
         <w:t>from the below sections</w:t>
       </w:r>
       <w:r>
-        <w:t xml:space="preserve"> to your developer or integration team</w:t>
-      </w:r>
-      <w:r>
-        <w:t xml:space="preserve"> to determine level of effort for the Partner to update SSO configuration from Ping to Auth0.</w:t>
+        <w:t xml:space="preserve"> to your developer or integration team to determine level of effort for the Partner to update SSO configuration from Ping to Auth0.</w:t>
       </w:r>
     </w:p>
     <w:p>
@@ -158,10 +167,7 @@
         </w:numPr>
       </w:pPr>
       <w:r>
-        <w:t xml:space="preserve">Create the Partner application in </w:t>
-      </w:r>
-      <w:r>
-        <w:t>our Identity Provider</w:t>
+        <w:t>Create the Partner application in our Identity Provider</w:t>
       </w:r>
     </w:p>
     <w:p>
@@ -361,19 +367,19 @@
           <w:rPr>
             <w:rStyle w:val="Hyperlink"/>
           </w:rPr>
-          <w:t>https://alaska-po</w:t>
+          <w:t>https://alaska-poc.cic-demo-platform.auth0app.com/.w</w:t>
         </w:r>
         <w:r>
           <w:rPr>
             <w:rStyle w:val="Hyperlink"/>
           </w:rPr>
-          <w:t>c</w:t>
+          <w:t>e</w:t>
         </w:r>
         <w:r>
           <w:rPr>
             <w:rStyle w:val="Hyperlink"/>
           </w:rPr>
-          <w:t>.cic-demo-platform.auth0app.com/.well-known/openid-configuration</w:t>
+          <w:t>ll-known/openid-configuration</w:t>
         </w:r>
       </w:hyperlink>
     </w:p>
@@ -486,7 +492,19 @@
           <w:rPr>
             <w:rStyle w:val="Hyperlink"/>
           </w:rPr>
-          <w:t>https://alaska-poc.cic-demo-platform.auth0app.com/samlp/metadata/DPHf8btcMeuYWFVSWnZIh0Q41gryQmQG</w:t>
+          <w:t>https://alaska-p</w:t>
+        </w:r>
+        <w:r>
+          <w:rPr>
+            <w:rStyle w:val="Hyperlink"/>
+          </w:rPr>
+          <w:t>o</w:t>
+        </w:r>
+        <w:r>
+          <w:rPr>
+            <w:rStyle w:val="Hyperlink"/>
+          </w:rPr>
+          <w:t>c.cic-demo-platform.auth0app.com/samlp/metadata/DPHf8btcMeuYWFVSWnZIh0Q41gryQmQG</w:t>
         </w:r>
       </w:hyperlink>
     </w:p>
@@ -598,6 +616,7 @@
         <w:t xml:space="preserve"> README.md to run the application.</w:t>
       </w:r>
     </w:p>
+    <w:p/>
     <w:p>
       <w:pPr>
         <w:pStyle w:val="Heading2"/>
@@ -607,57 +626,14 @@
       </w:r>
     </w:p>
     <w:p>
-      <w:pPr>
-        <w:rPr>
-          <w:b/>
-          <w:bCs/>
-          <w:color w:val="FF0000"/>
-        </w:rPr>
-      </w:pPr>
-      <w:r>
-        <w:rPr>
-          <w:b/>
-          <w:bCs/>
-          <w:color w:val="FF0000"/>
-        </w:rPr>
-        <w:t xml:space="preserve">[Neha, </w:t>
-      </w:r>
-      <w:r>
-        <w:rPr>
-          <w:b/>
-          <w:bCs/>
-          <w:color w:val="FF0000"/>
-        </w:rPr>
-        <w:t xml:space="preserve">please review </w:t>
-      </w:r>
-      <w:r>
-        <w:rPr>
-          <w:b/>
-          <w:bCs/>
-          <w:color w:val="FF0000"/>
-        </w:rPr>
-        <w:t xml:space="preserve">and/or revise </w:t>
-      </w:r>
-      <w:r>
-        <w:rPr>
-          <w:b/>
-          <w:bCs/>
-          <w:color w:val="FF0000"/>
-        </w:rPr>
-        <w:t>dates</w:t>
-      </w:r>
-      <w:r>
-        <w:rPr>
-          <w:b/>
-          <w:bCs/>
-          <w:color w:val="FF0000"/>
-        </w:rPr>
-        <w:t>]</w:t>
-      </w:r>
-    </w:p>
-    <w:p>
-      <w:r>
-        <w:t xml:space="preserve">9/20/24 </w:t>
+      <w:r>
+        <w:t>9/2</w:t>
+      </w:r>
+      <w:r>
+        <w:t>7</w:t>
+      </w:r>
+      <w:r>
+        <w:t xml:space="preserve">/24 </w:t>
       </w:r>
       <w:r>
         <w:t>–</w:t>
@@ -680,7 +656,10 @@
     </w:p>
     <w:p>
       <w:r>
-        <w:t xml:space="preserve">9/27/24 – Partner communicates with Neha on ETA for when they will be able to update TEST configuration from PingFederate to </w:t>
+        <w:t>10/4</w:t>
+      </w:r>
+      <w:r>
+        <w:t xml:space="preserve">/24 – Partner communicates with Neha on ETA for when they will be able to update TEST configuration from PingFederate to </w:t>
       </w:r>
       <w:r>
         <w:t>Alaska Airlines</w:t>
@@ -691,45 +670,36 @@
     </w:p>
     <w:p>
       <w:r>
-        <w:t xml:space="preserve">10/11/24 – </w:t>
+        <w:t>10/1</w:t>
+      </w:r>
+      <w:r>
+        <w:t>8</w:t>
+      </w:r>
+      <w:r>
+        <w:t xml:space="preserve">/24 – </w:t>
       </w:r>
       <w:r>
         <w:t>Alaska Airlines</w:t>
       </w:r>
       <w:r>
-        <w:t xml:space="preserve"> creates applications in </w:t>
-      </w:r>
-      <w:r>
-        <w:t>PROD</w:t>
-      </w:r>
-      <w:r>
-        <w:t xml:space="preserve"> environment for each Partner and provides client id to Partner</w:t>
-      </w:r>
-    </w:p>
-    <w:p>
-      <w:r>
-        <w:t xml:space="preserve">10/18/24 - </w:t>
-      </w:r>
-      <w:r>
-        <w:t xml:space="preserve">Partner communicates with Neha on ETA for when they will be able to update </w:t>
-      </w:r>
-      <w:r>
-        <w:t>PROD</w:t>
-      </w:r>
-      <w:r>
-        <w:t xml:space="preserve"> configuration from PingFederate to </w:t>
+        <w:t xml:space="preserve"> creates applications in PROD environment for each Partner and provides client id to Partner</w:t>
+      </w:r>
+    </w:p>
+    <w:p>
+      <w:r>
+        <w:t>10/</w:t>
+      </w:r>
+      <w:r>
+        <w:t>25</w:t>
+      </w:r>
+      <w:r>
+        <w:t xml:space="preserve">/24 - Partner communicates with Neha on ETA for when they will be able to update PROD configuration from PingFederate to </w:t>
       </w:r>
       <w:r>
         <w:t>Alaska Airlines</w:t>
       </w:r>
       <w:r>
-        <w:t xml:space="preserve"> Identity and to begin end to end integration testing in their </w:t>
-      </w:r>
-      <w:r>
-        <w:t>PROD</w:t>
-      </w:r>
-      <w:r>
-        <w:t xml:space="preserve"> environment</w:t>
+        <w:t xml:space="preserve"> Identity and to begin end to end integration testing in their PROD environment</w:t>
       </w:r>
     </w:p>
     <w:p/>
@@ -2324,6 +2294,7 @@
   <w:style w:type="character" w:default="1" w:styleId="DefaultParagraphFont">
     <w:name w:val="Default Paragraph Font"/>
     <w:uiPriority w:val="1"/>
+    <w:semiHidden/>
     <w:unhideWhenUsed/>
   </w:style>
   <w:style w:type="table" w:default="1" w:styleId="TableNormal">

</xml_diff>